<commit_message>
tested and fixed tokenize, save_dictionary, and vectorize
</commit_message>
<xml_diff>
--- a/INFO153-HW5.docx
+++ b/INFO153-HW5.docx
@@ -1,6 +1,6 @@
 
 <file path=word/document.xml><?xml version="1.0" encoding="utf-8"?>
-<w:document xmlns:wpc="http://schemas.microsoft.com/office/word/2010/wordprocessingCanvas" xmlns:cx="http://schemas.microsoft.com/office/drawing/2014/chartex" xmlns:cx1="http://schemas.microsoft.com/office/drawing/2015/9/8/chartex" xmlns:cx2="http://schemas.microsoft.com/office/drawing/2015/10/21/chartex" xmlns:mc="http://schemas.openxmlformats.org/markup-compatibility/2006" xmlns:o="urn:schemas-microsoft-com:office:office" xmlns:r="http://schemas.openxmlformats.org/officeDocument/2006/relationships" xmlns:m="http://schemas.openxmlformats.org/officeDocument/2006/math" xmlns:v="urn:schemas-microsoft-com:vml" xmlns:wp14="http://schemas.microsoft.com/office/word/2010/wordprocessingDrawing" xmlns:wp="http://schemas.openxmlformats.org/drawingml/2006/wordprocessingDrawing" xmlns:w10="urn:schemas-microsoft-com:office:word" xmlns:w="http://schemas.openxmlformats.org/wordprocessingml/2006/main" xmlns:w14="http://schemas.microsoft.com/office/word/2010/wordml" xmlns:w15="http://schemas.microsoft.com/office/word/2012/wordml" xmlns:w16se="http://schemas.microsoft.com/office/word/2015/wordml/symex" xmlns:wpg="http://schemas.microsoft.com/office/word/2010/wordprocessingGroup" xmlns:wpi="http://schemas.microsoft.com/office/word/2010/wordprocessingInk" xmlns:wne="http://schemas.microsoft.com/office/word/2006/wordml" xmlns:wps="http://schemas.microsoft.com/office/word/2010/wordprocessingShape" mc:Ignorable="w14 w15 w16se wp14">
+<w:document xmlns:wpc="http://schemas.microsoft.com/office/word/2010/wordprocessingCanvas" xmlns:cx="http://schemas.microsoft.com/office/drawing/2014/chartex" xmlns:cx1="http://schemas.microsoft.com/office/drawing/2015/9/8/chartex" xmlns:cx2="http://schemas.microsoft.com/office/drawing/2015/10/21/chartex" xmlns:cx3="http://schemas.microsoft.com/office/drawing/2016/5/9/chartex" xmlns:cx4="http://schemas.microsoft.com/office/drawing/2016/5/10/chartex" xmlns:cx5="http://schemas.microsoft.com/office/drawing/2016/5/11/chartex" xmlns:cx6="http://schemas.microsoft.com/office/drawing/2016/5/12/chartex" xmlns:cx7="http://schemas.microsoft.com/office/drawing/2016/5/13/chartex" xmlns:cx8="http://schemas.microsoft.com/office/drawing/2016/5/14/chartex" xmlns:mc="http://schemas.openxmlformats.org/markup-compatibility/2006" xmlns:aink="http://schemas.microsoft.com/office/drawing/2016/ink" xmlns:am3d="http://schemas.microsoft.com/office/drawing/2017/model3d" xmlns:o="urn:schemas-microsoft-com:office:office" xmlns:r="http://schemas.openxmlformats.org/officeDocument/2006/relationships" xmlns:m="http://schemas.openxmlformats.org/officeDocument/2006/math" xmlns:v="urn:schemas-microsoft-com:vml" xmlns:wp14="http://schemas.microsoft.com/office/word/2010/wordprocessingDrawing" xmlns:wp="http://schemas.openxmlformats.org/drawingml/2006/wordprocessingDrawing" xmlns:w10="urn:schemas-microsoft-com:office:word" xmlns:w="http://schemas.openxmlformats.org/wordprocessingml/2006/main" xmlns:w14="http://schemas.microsoft.com/office/word/2010/wordml" xmlns:w15="http://schemas.microsoft.com/office/word/2012/wordml" xmlns:w16cid="http://schemas.microsoft.com/office/word/2016/wordml/cid" xmlns:w16se="http://schemas.microsoft.com/office/word/2015/wordml/symex" xmlns:wpg="http://schemas.microsoft.com/office/word/2010/wordprocessingGroup" xmlns:wpi="http://schemas.microsoft.com/office/word/2010/wordprocessingInk" xmlns:wne="http://schemas.microsoft.com/office/word/2006/wordml" xmlns:wps="http://schemas.microsoft.com/office/word/2010/wordprocessingShape" mc:Ignorable="w14 w15 w16se w16cid wp14">
   <w:body>
     <w:p>
       <w:pPr>
@@ -13,599 +13,663 @@
           <w:rStyle w:val="BookTitle"/>
         </w:rPr>
         <w:t>INFO 153 HW5</w:t>
+      </w:r>
+    </w:p>
+    <w:p/>
+    <w:p>
+      <w:r>
+        <w:t xml:space="preserve">This assignment is to process a set of text files and compute related TF and IDF statistics. </w:t>
+      </w:r>
+    </w:p>
+    <w:p/>
+    <w:p>
+      <w:pPr>
+        <w:pStyle w:val="Heading2"/>
+      </w:pPr>
+      <w:r>
+        <w:t>Data Files</w:t>
+      </w:r>
+    </w:p>
+    <w:p/>
+    <w:p>
+      <w:r>
+        <w:t xml:space="preserve">Please collect about </w:t>
+      </w:r>
+      <w:r>
+        <w:rPr>
+          <w:b/>
+          <w:i/>
+        </w:rPr>
+        <w:t xml:space="preserve">20 text </w:t>
+      </w:r>
+      <w:r>
+        <w:rPr>
+          <w:b/>
+          <w:i/>
+        </w:rPr>
+        <w:t>data instances</w:t>
+      </w:r>
+      <w:r>
+        <w:t xml:space="preserve"> </w:t>
+      </w:r>
+      <w:r>
+        <w:t>(e.g. brief news reports or research abstracts) and save them as</w:t>
+      </w:r>
+      <w:r>
+        <w:t xml:space="preserve"> individual</w:t>
+      </w:r>
+      <w:r>
+        <w:t xml:space="preserve"> .txt files. </w:t>
+      </w:r>
+      <w:r>
+        <w:t xml:space="preserve">Files names should be named in a sequential order such as 1.txt, 2.txt, 3.txt, … and 20.txt. </w:t>
+      </w:r>
+    </w:p>
+    <w:p/>
+    <w:p>
+      <w:pPr>
+        <w:pStyle w:val="Heading2"/>
+      </w:pPr>
+      <w:r>
+        <w:t xml:space="preserve">Create a </w:t>
+      </w:r>
+      <w:r>
+        <w:rPr>
+          <w:i/>
+          <w:u w:val="single"/>
+        </w:rPr>
+        <w:t>Document</w:t>
+      </w:r>
+      <w:r>
+        <w:t xml:space="preserve"> abstract data type/class</w:t>
+      </w:r>
+    </w:p>
+    <w:p/>
+    <w:p>
+      <w:r>
+        <w:t xml:space="preserve">The Document class should have: </w:t>
+      </w:r>
+    </w:p>
+    <w:p>
+      <w:pPr>
+        <w:pStyle w:val="ListParagraph"/>
+        <w:numPr>
+          <w:ilvl w:val="0"/>
+          <w:numId w:val="3"/>
+        </w:numPr>
+      </w:pPr>
+      <w:r>
+        <w:t>A dictionary variable to keep track of all unique words</w:t>
+      </w:r>
+      <w:r>
+        <w:t xml:space="preserve"> and their frequency in the document</w:t>
+      </w:r>
+      <w:r>
+        <w:t xml:space="preserve">; </w:t>
+      </w:r>
+    </w:p>
+    <w:p>
+      <w:pPr>
+        <w:pStyle w:val="ListParagraph"/>
+        <w:numPr>
+          <w:ilvl w:val="0"/>
+          <w:numId w:val="3"/>
+        </w:numPr>
+      </w:pPr>
+      <w:r>
+        <w:t xml:space="preserve">A </w:t>
+      </w:r>
+      <w:r>
+        <w:t>tokenize</w:t>
+      </w:r>
+      <w:r>
+        <w:t xml:space="preserve">(text) method that: </w:t>
+      </w:r>
+    </w:p>
+    <w:p>
+      <w:pPr>
+        <w:pStyle w:val="ListParagraph"/>
+        <w:numPr>
+          <w:ilvl w:val="1"/>
+          <w:numId w:val="3"/>
+        </w:numPr>
+      </w:pPr>
+      <w:r>
+        <w:t xml:space="preserve">Splits text into single words using space and punctuation as delimiter; </w:t>
+      </w:r>
+    </w:p>
+    <w:p>
+      <w:pPr>
+        <w:pStyle w:val="ListParagraph"/>
+        <w:numPr>
+          <w:ilvl w:val="1"/>
+          <w:numId w:val="3"/>
+        </w:numPr>
+      </w:pPr>
+      <w:r>
+        <w:t xml:space="preserve">Use a loop to go through all the words, and for each word: </w:t>
+      </w:r>
+    </w:p>
+    <w:p>
+      <w:pPr>
+        <w:pStyle w:val="ListParagraph"/>
+        <w:numPr>
+          <w:ilvl w:val="2"/>
+          <w:numId w:val="3"/>
+        </w:numPr>
+      </w:pPr>
+      <w:r>
+        <w:t>If it does not appear in the dictionary, add it to the dictionary and set its count/</w:t>
+      </w:r>
+      <w:proofErr w:type="spellStart"/>
+      <w:r>
+        <w:t>frquency</w:t>
+      </w:r>
+      <w:proofErr w:type="spellEnd"/>
+      <w:r>
+        <w:t xml:space="preserve"> to 1; </w:t>
+      </w:r>
+    </w:p>
+    <w:p>
+      <w:pPr>
+        <w:pStyle w:val="ListParagraph"/>
+        <w:numPr>
+          <w:ilvl w:val="2"/>
+          <w:numId w:val="3"/>
+        </w:numPr>
+      </w:pPr>
+      <w:r>
+        <w:t>If it is already in the dictionary, increment its count/frequency by adding 1 to it;</w:t>
+      </w:r>
+    </w:p>
+    <w:p>
+      <w:pPr>
+        <w:pStyle w:val="Heading2"/>
+      </w:pPr>
+      <w:r>
+        <w:t xml:space="preserve">Create a </w:t>
+      </w:r>
+      <w:proofErr w:type="spellStart"/>
+      <w:r>
+        <w:rPr>
+          <w:u w:val="single"/>
+        </w:rPr>
+        <w:t>save_dictionary</w:t>
+      </w:r>
+      <w:proofErr w:type="spellEnd"/>
+      <w:r>
+        <w:rPr>
+          <w:u w:val="single"/>
+        </w:rPr>
+        <w:t xml:space="preserve"> </w:t>
+      </w:r>
+      <w:r>
+        <w:t>function</w:t>
+      </w:r>
+    </w:p>
+    <w:p/>
+    <w:p>
+      <w:r>
+        <w:t xml:space="preserve">The function should accept two arguments: </w:t>
+      </w:r>
+    </w:p>
+    <w:p>
+      <w:pPr>
+        <w:pStyle w:val="ListParagraph"/>
+        <w:numPr>
+          <w:ilvl w:val="0"/>
+          <w:numId w:val="3"/>
+        </w:numPr>
+      </w:pPr>
+      <w:r>
+        <w:t>O</w:t>
+      </w:r>
+      <w:r>
+        <w:t xml:space="preserve">ne </w:t>
+      </w:r>
+      <w:r>
+        <w:t xml:space="preserve">argument </w:t>
+      </w:r>
+      <w:r>
+        <w:t xml:space="preserve">for the dictionary with data </w:t>
+      </w:r>
+      <w:r>
+        <w:t xml:space="preserve">to be saved; </w:t>
+      </w:r>
+    </w:p>
+    <w:p>
+      <w:pPr>
+        <w:pStyle w:val="ListParagraph"/>
+        <w:numPr>
+          <w:ilvl w:val="0"/>
+          <w:numId w:val="3"/>
+        </w:numPr>
+      </w:pPr>
+      <w:r>
+        <w:t xml:space="preserve">Second argument about </w:t>
+      </w:r>
+      <w:r>
+        <w:t xml:space="preserve">the file pathname to save the data; </w:t>
+      </w:r>
+    </w:p>
+    <w:p/>
+    <w:p>
+      <w:r>
+        <w:t xml:space="preserve">The function saves all data/statistics in the dictionary to text files, with each key-value pair in one text line separated by a tab (“\t”). </w:t>
+      </w:r>
+      <w:r>
+        <w:t xml:space="preserve">The output file should look like: </w:t>
+      </w:r>
+    </w:p>
+    <w:p/>
+    <w:p>
+      <w:pPr>
+        <w:rPr>
+          <w:i/>
+          <w:color w:val="0000FF"/>
+        </w:rPr>
+      </w:pPr>
+      <w:r>
+        <w:rPr>
+          <w:i/>
+          <w:color w:val="0000FF"/>
+        </w:rPr>
+        <w:t>Key1</w:t>
+      </w:r>
+      <w:r>
+        <w:rPr>
+          <w:i/>
+          <w:color w:val="0000FF"/>
+        </w:rPr>
+        <w:tab/>
+        <w:t>value1</w:t>
+      </w:r>
+    </w:p>
+    <w:p>
+      <w:pPr>
+        <w:rPr>
+          <w:i/>
+          <w:color w:val="0000FF"/>
+        </w:rPr>
+      </w:pPr>
+      <w:r>
+        <w:rPr>
+          <w:i/>
+          <w:color w:val="0000FF"/>
+        </w:rPr>
+        <w:t>Key2</w:t>
+      </w:r>
+      <w:r>
+        <w:rPr>
+          <w:i/>
+          <w:color w:val="0000FF"/>
+        </w:rPr>
+        <w:tab/>
+        <w:t>value2</w:t>
+      </w:r>
+    </w:p>
+    <w:p>
+      <w:pPr>
+        <w:rPr>
+          <w:i/>
+          <w:color w:val="0000FF"/>
+        </w:rPr>
+      </w:pPr>
+      <w:r>
+        <w:rPr>
+          <w:i/>
+          <w:color w:val="0000FF"/>
+        </w:rPr>
+        <w:t>Key3</w:t>
+      </w:r>
+      <w:r>
+        <w:rPr>
+          <w:i/>
+          <w:color w:val="0000FF"/>
+        </w:rPr>
+        <w:tab/>
+        <w:t>value3</w:t>
+      </w:r>
+    </w:p>
+    <w:p>
+      <w:pPr>
+        <w:rPr>
+          <w:i/>
+          <w:color w:val="0000FF"/>
+        </w:rPr>
+      </w:pPr>
+      <w:r>
+        <w:rPr>
+          <w:i/>
+          <w:color w:val="0000FF"/>
+        </w:rPr>
+        <w:t>…</w:t>
+      </w:r>
+    </w:p>
+    <w:p/>
+    <w:p>
+      <w:pPr>
+        <w:pStyle w:val="Heading2"/>
+      </w:pPr>
+      <w:r>
+        <w:t xml:space="preserve">Create a </w:t>
+      </w:r>
+      <w:r>
+        <w:rPr>
+          <w:i/>
+          <w:u w:val="single"/>
+        </w:rPr>
+        <w:t>vectorize</w:t>
+      </w:r>
+      <w:r>
+        <w:t xml:space="preserve"> function</w:t>
+      </w:r>
+    </w:p>
+    <w:p/>
+    <w:p>
+      <w:r>
+        <w:t xml:space="preserve">The function should: </w:t>
+      </w:r>
+    </w:p>
+    <w:p>
+      <w:pPr>
+        <w:pStyle w:val="ListParagraph"/>
+        <w:numPr>
+          <w:ilvl w:val="0"/>
+          <w:numId w:val="3"/>
+        </w:numPr>
+      </w:pPr>
+      <w:r>
+        <w:t xml:space="preserve">Take a string argument as the path to where the text data files are; </w:t>
+      </w:r>
+    </w:p>
+    <w:p>
+      <w:pPr>
+        <w:pStyle w:val="ListParagraph"/>
+        <w:numPr>
+          <w:ilvl w:val="0"/>
+          <w:numId w:val="3"/>
+        </w:numPr>
+      </w:pPr>
+      <w:r>
+        <w:t>Process all data files in the path and produces TF and IDF sta</w:t>
+      </w:r>
+      <w:r>
+        <w:t>ti</w:t>
+      </w:r>
+      <w:r>
+        <w:t>stics</w:t>
+      </w:r>
+      <w:r>
+        <w:t xml:space="preserve">; </w:t>
+      </w:r>
+    </w:p>
+    <w:p/>
+    <w:p>
+      <w:r>
+        <w:t xml:space="preserve">Here are steps in the function: </w:t>
+      </w:r>
+    </w:p>
+    <w:p>
+      <w:pPr>
+        <w:pStyle w:val="ListParagraph"/>
+        <w:numPr>
+          <w:ilvl w:val="0"/>
+          <w:numId w:val="3"/>
+        </w:numPr>
+      </w:pPr>
+      <w:r>
+        <w:t xml:space="preserve">Create a dictionary </w:t>
+      </w:r>
+      <w:r>
+        <w:t xml:space="preserve">variable </w:t>
+      </w:r>
+      <w:r>
+        <w:t xml:space="preserve">to keep track all unique words and their DF (document frequency); </w:t>
+      </w:r>
+    </w:p>
+    <w:p>
+      <w:pPr>
+        <w:pStyle w:val="ListParagraph"/>
+        <w:numPr>
+          <w:ilvl w:val="0"/>
+          <w:numId w:val="3"/>
+        </w:numPr>
+      </w:pPr>
+      <w:r>
+        <w:t xml:space="preserve">List all .txt files in the path argument; </w:t>
+      </w:r>
+    </w:p>
+    <w:p>
+      <w:pPr>
+        <w:pStyle w:val="ListParagraph"/>
+        <w:numPr>
+          <w:ilvl w:val="0"/>
+          <w:numId w:val="3"/>
+        </w:numPr>
+      </w:pPr>
+      <w:r>
+        <w:t xml:space="preserve">For each file: </w:t>
+      </w:r>
+    </w:p>
+    <w:p>
+      <w:pPr>
+        <w:pStyle w:val="ListParagraph"/>
+        <w:numPr>
+          <w:ilvl w:val="1"/>
+          <w:numId w:val="3"/>
+        </w:numPr>
+      </w:pPr>
+      <w:r>
+        <w:t xml:space="preserve">Create </w:t>
+      </w:r>
+      <w:r>
+        <w:t xml:space="preserve">a Document object (based on the Document class); </w:t>
+      </w:r>
+    </w:p>
+    <w:p>
+      <w:pPr>
+        <w:pStyle w:val="ListParagraph"/>
+        <w:numPr>
+          <w:ilvl w:val="1"/>
+          <w:numId w:val="3"/>
+        </w:numPr>
+      </w:pPr>
+      <w:r>
+        <w:t xml:space="preserve">Read the content (text lines) from the text file; </w:t>
+      </w:r>
+    </w:p>
+    <w:p>
+      <w:pPr>
+        <w:pStyle w:val="ListParagraph"/>
+        <w:numPr>
+          <w:ilvl w:val="1"/>
+          <w:numId w:val="3"/>
+        </w:numPr>
+      </w:pPr>
+      <w:r>
+        <w:t>Call the document object’s tokenize function to process the text content;</w:t>
+      </w:r>
+    </w:p>
+    <w:p>
+      <w:pPr>
+        <w:pStyle w:val="ListParagraph"/>
+        <w:numPr>
+          <w:ilvl w:val="1"/>
+          <w:numId w:val="3"/>
+        </w:numPr>
+      </w:pPr>
+      <w:r>
+        <w:t xml:space="preserve">Call the </w:t>
+      </w:r>
+      <w:proofErr w:type="spellStart"/>
+      <w:r>
+        <w:t>save_dictionary</w:t>
+      </w:r>
+      <w:proofErr w:type="spellEnd"/>
+      <w:r>
+        <w:t xml:space="preserve"> function to save the document’s dictionary with TF (term frequencies) to a file, where the filename should be </w:t>
+      </w:r>
+      <w:r>
+        <w:rPr>
+          <w:b/>
+          <w:u w:val="single"/>
+        </w:rPr>
+        <w:t>tf_DOCID.txt</w:t>
+      </w:r>
+      <w:r>
+        <w:t xml:space="preserve"> in the same path. </w:t>
+      </w:r>
+    </w:p>
+    <w:p>
+      <w:pPr>
+        <w:pStyle w:val="ListParagraph"/>
+        <w:numPr>
+          <w:ilvl w:val="2"/>
+          <w:numId w:val="3"/>
+        </w:numPr>
+      </w:pPr>
+      <w:r>
+        <w:t xml:space="preserve">For example, after processing 1.txt file, the data should be saved to </w:t>
+      </w:r>
+      <w:r>
+        <w:rPr>
+          <w:u w:val="single"/>
+        </w:rPr>
+        <w:t>tf_1.txt</w:t>
+      </w:r>
+      <w:r>
+        <w:t xml:space="preserve"> file in the same directory. </w:t>
+      </w:r>
+    </w:p>
+    <w:p>
+      <w:pPr>
+        <w:pStyle w:val="ListParagraph"/>
+        <w:numPr>
+          <w:ilvl w:val="1"/>
+          <w:numId w:val="3"/>
+        </w:numPr>
+        <w:rPr>
+          <w:b/>
+        </w:rPr>
+      </w:pPr>
+      <w:r>
+        <w:rPr>
+          <w:b/>
+        </w:rPr>
+        <w:t xml:space="preserve">Create a nested loop, and for each word in the document’s dictionary: </w:t>
+      </w:r>
+    </w:p>
+    <w:p>
+      <w:pPr>
+        <w:pStyle w:val="ListParagraph"/>
+        <w:numPr>
+          <w:ilvl w:val="2"/>
+          <w:numId w:val="3"/>
+        </w:numPr>
+        <w:rPr>
+          <w:b/>
+        </w:rPr>
+      </w:pPr>
+      <w:r>
+        <w:rPr>
+          <w:b/>
+        </w:rPr>
+        <w:t>If it does not appear in the dictionary for DF</w:t>
+      </w:r>
+      <w:r>
+        <w:rPr>
+          <w:b/>
+        </w:rPr>
+        <w:t xml:space="preserve">, then add the word to the DF dictionary; </w:t>
+      </w:r>
+    </w:p>
+    <w:p>
+      <w:pPr>
+        <w:pStyle w:val="ListParagraph"/>
+        <w:numPr>
+          <w:ilvl w:val="2"/>
+          <w:numId w:val="3"/>
+        </w:numPr>
+        <w:rPr>
+          <w:b/>
+        </w:rPr>
+      </w:pPr>
+      <w:r>
+        <w:rPr>
+          <w:b/>
+        </w:rPr>
+        <w:t xml:space="preserve">If it is already in the DF dictionary, increment its DF value by adding 1 to itself; </w:t>
+      </w:r>
+    </w:p>
+    <w:p>
+      <w:pPr>
+        <w:pStyle w:val="ListParagraph"/>
+        <w:numPr>
+          <w:ilvl w:val="0"/>
+          <w:numId w:val="3"/>
+        </w:numPr>
+      </w:pPr>
+      <w:r>
+        <w:t>After al</w:t>
+      </w:r>
+      <w:r>
+        <w:t xml:space="preserve">l files are processed, call the </w:t>
+      </w:r>
+      <w:proofErr w:type="spellStart"/>
+      <w:r>
+        <w:t>save_dictionary</w:t>
+      </w:r>
+      <w:proofErr w:type="spellEnd"/>
+      <w:r>
+        <w:t xml:space="preserve"> function again to save </w:t>
+      </w:r>
+      <w:r>
+        <w:t xml:space="preserve">the DF dictionary to a file named </w:t>
+      </w:r>
+      <w:r>
+        <w:rPr>
+          <w:b/>
+          <w:u w:val="single"/>
+        </w:rPr>
+        <w:t>df.txt</w:t>
+      </w:r>
+      <w:r>
+        <w:t xml:space="preserve"> in th</w:t>
       </w:r>
       <w:bookmarkStart w:id="0" w:name="_GoBack"/>
       <w:bookmarkEnd w:id="0"/>
+      <w:r>
+        <w:t xml:space="preserve">e same path with the input text files. </w:t>
+      </w:r>
+      <w:r>
+        <w:t xml:space="preserve"> </w:t>
+      </w:r>
     </w:p>
     <w:p/>
     <w:p>
-      <w:r>
-        <w:t xml:space="preserve">This assignment is to process a set of text files and compute related TF and IDF statistics. </w:t>
+      <w:pPr>
+        <w:pStyle w:val="Heading2"/>
+      </w:pPr>
+      <w:r>
+        <w:t xml:space="preserve">Bonus: </w:t>
       </w:r>
     </w:p>
     <w:p/>
     <w:p>
-      <w:pPr>
-        <w:pStyle w:val="Heading2"/>
-      </w:pPr>
-      <w:r>
-        <w:t>Data Files</w:t>
-      </w:r>
-    </w:p>
-    <w:p/>
-    <w:p>
-      <w:r>
-        <w:t xml:space="preserve">Please collect about </w:t>
-      </w:r>
-      <w:r>
-        <w:rPr>
-          <w:b/>
-          <w:i/>
-        </w:rPr>
-        <w:t xml:space="preserve">20 text </w:t>
-      </w:r>
-      <w:r>
-        <w:rPr>
-          <w:b/>
-          <w:i/>
-        </w:rPr>
-        <w:t>data instances</w:t>
-      </w:r>
-      <w:r>
-        <w:t xml:space="preserve"> </w:t>
-      </w:r>
-      <w:r>
-        <w:t>(e.g. brief news reports or research abstracts) and save them as</w:t>
-      </w:r>
-      <w:r>
-        <w:t xml:space="preserve"> individual</w:t>
-      </w:r>
-      <w:r>
-        <w:t xml:space="preserve"> .txt files. </w:t>
-      </w:r>
-      <w:r>
-        <w:t xml:space="preserve">Files names should be named in a sequential order such as 1.txt, 2.txt, 3.txt, … and 20.txt. </w:t>
-      </w:r>
-    </w:p>
-    <w:p/>
-    <w:p>
-      <w:pPr>
-        <w:pStyle w:val="Heading2"/>
-      </w:pPr>
-      <w:r>
-        <w:t xml:space="preserve">Create a </w:t>
-      </w:r>
-      <w:r>
-        <w:rPr>
-          <w:i/>
-          <w:u w:val="single"/>
-        </w:rPr>
-        <w:t>Document</w:t>
-      </w:r>
-      <w:r>
-        <w:t xml:space="preserve"> abstract data type/class</w:t>
-      </w:r>
-    </w:p>
-    <w:p/>
-    <w:p>
-      <w:r>
-        <w:t xml:space="preserve">The Document class should have: </w:t>
-      </w:r>
-    </w:p>
-    <w:p>
-      <w:pPr>
-        <w:pStyle w:val="ListParagraph"/>
-        <w:numPr>
-          <w:ilvl w:val="0"/>
-          <w:numId w:val="3"/>
-        </w:numPr>
-      </w:pPr>
-      <w:r>
-        <w:t>A dictionary variable to keep track of all unique words</w:t>
-      </w:r>
-      <w:r>
-        <w:t xml:space="preserve"> and their frequency in the document</w:t>
-      </w:r>
-      <w:r>
-        <w:t xml:space="preserve">; </w:t>
-      </w:r>
-    </w:p>
-    <w:p>
-      <w:pPr>
-        <w:pStyle w:val="ListParagraph"/>
-        <w:numPr>
-          <w:ilvl w:val="0"/>
-          <w:numId w:val="3"/>
-        </w:numPr>
-      </w:pPr>
-      <w:r>
-        <w:t xml:space="preserve">A </w:t>
-      </w:r>
-      <w:r>
-        <w:t>tokenize</w:t>
-      </w:r>
-      <w:r>
-        <w:t xml:space="preserve">(text) method that: </w:t>
-      </w:r>
-    </w:p>
-    <w:p>
-      <w:pPr>
-        <w:pStyle w:val="ListParagraph"/>
-        <w:numPr>
-          <w:ilvl w:val="1"/>
-          <w:numId w:val="3"/>
-        </w:numPr>
-      </w:pPr>
-      <w:r>
-        <w:t xml:space="preserve">Splits text into single words using space and punctuation as delimiter; </w:t>
-      </w:r>
-    </w:p>
-    <w:p>
-      <w:pPr>
-        <w:pStyle w:val="ListParagraph"/>
-        <w:numPr>
-          <w:ilvl w:val="1"/>
-          <w:numId w:val="3"/>
-        </w:numPr>
-      </w:pPr>
-      <w:r>
-        <w:t xml:space="preserve">Use a loop to go through all the words, and for each word: </w:t>
-      </w:r>
-    </w:p>
-    <w:p>
-      <w:pPr>
-        <w:pStyle w:val="ListParagraph"/>
-        <w:numPr>
-          <w:ilvl w:val="2"/>
-          <w:numId w:val="3"/>
-        </w:numPr>
-      </w:pPr>
-      <w:r>
-        <w:t xml:space="preserve">If it does not appear in the dictionary, add it to the dictionary and set its count/frquency to 1; </w:t>
-      </w:r>
-    </w:p>
-    <w:p>
-      <w:pPr>
-        <w:pStyle w:val="ListParagraph"/>
-        <w:numPr>
-          <w:ilvl w:val="2"/>
-          <w:numId w:val="3"/>
-        </w:numPr>
-      </w:pPr>
-      <w:r>
-        <w:t>If it is already in the dictionary, increment its count/frequency by adding 1 to it;</w:t>
-      </w:r>
-    </w:p>
-    <w:p>
-      <w:pPr>
-        <w:pStyle w:val="Heading2"/>
-      </w:pPr>
-      <w:r>
-        <w:t xml:space="preserve">Create a </w:t>
-      </w:r>
-      <w:r>
-        <w:rPr>
-          <w:u w:val="single"/>
-        </w:rPr>
-        <w:t xml:space="preserve">save_dictionary </w:t>
-      </w:r>
-      <w:r>
-        <w:t>function</w:t>
-      </w:r>
-    </w:p>
-    <w:p/>
-    <w:p>
-      <w:r>
-        <w:t xml:space="preserve">The function should accept two arguments: </w:t>
-      </w:r>
-    </w:p>
-    <w:p>
-      <w:pPr>
-        <w:pStyle w:val="ListParagraph"/>
-        <w:numPr>
-          <w:ilvl w:val="0"/>
-          <w:numId w:val="3"/>
-        </w:numPr>
-      </w:pPr>
-      <w:r>
-        <w:t>O</w:t>
-      </w:r>
-      <w:r>
-        <w:t xml:space="preserve">ne </w:t>
-      </w:r>
-      <w:r>
-        <w:t xml:space="preserve">argument </w:t>
-      </w:r>
-      <w:r>
-        <w:t xml:space="preserve">for the dictionary with data </w:t>
-      </w:r>
-      <w:r>
-        <w:t xml:space="preserve">to be saved; </w:t>
-      </w:r>
-    </w:p>
-    <w:p>
-      <w:pPr>
-        <w:pStyle w:val="ListParagraph"/>
-        <w:numPr>
-          <w:ilvl w:val="0"/>
-          <w:numId w:val="3"/>
-        </w:numPr>
-      </w:pPr>
-      <w:r>
-        <w:t xml:space="preserve">Second argument about </w:t>
-      </w:r>
-      <w:r>
-        <w:t xml:space="preserve">the file pathname to save the data; </w:t>
-      </w:r>
-    </w:p>
-    <w:p/>
-    <w:p>
-      <w:r>
-        <w:t xml:space="preserve">The function saves all data/statistics in the dictionary to text files, with each key-value pair in one text line separated by a tab (“\t”). </w:t>
-      </w:r>
-      <w:r>
-        <w:t xml:space="preserve">The output file should look like: </w:t>
-      </w:r>
-    </w:p>
-    <w:p/>
-    <w:p>
-      <w:pPr>
-        <w:rPr>
-          <w:i/>
-          <w:color w:val="0000FF"/>
-        </w:rPr>
-      </w:pPr>
-      <w:r>
-        <w:rPr>
-          <w:i/>
-          <w:color w:val="0000FF"/>
-        </w:rPr>
-        <w:t>Key1</w:t>
-      </w:r>
-      <w:r>
-        <w:rPr>
-          <w:i/>
-          <w:color w:val="0000FF"/>
-        </w:rPr>
-        <w:tab/>
-        <w:t>value1</w:t>
-      </w:r>
-    </w:p>
-    <w:p>
-      <w:pPr>
-        <w:rPr>
-          <w:i/>
-          <w:color w:val="0000FF"/>
-        </w:rPr>
-      </w:pPr>
-      <w:r>
-        <w:rPr>
-          <w:i/>
-          <w:color w:val="0000FF"/>
-        </w:rPr>
-        <w:t>Key2</w:t>
-      </w:r>
-      <w:r>
-        <w:rPr>
-          <w:i/>
-          <w:color w:val="0000FF"/>
-        </w:rPr>
-        <w:tab/>
-        <w:t>value2</w:t>
-      </w:r>
-    </w:p>
-    <w:p>
-      <w:pPr>
-        <w:rPr>
-          <w:i/>
-          <w:color w:val="0000FF"/>
-        </w:rPr>
-      </w:pPr>
-      <w:r>
-        <w:rPr>
-          <w:i/>
-          <w:color w:val="0000FF"/>
-        </w:rPr>
-        <w:t>Key3</w:t>
-      </w:r>
-      <w:r>
-        <w:rPr>
-          <w:i/>
-          <w:color w:val="0000FF"/>
-        </w:rPr>
-        <w:tab/>
-        <w:t>value3</w:t>
-      </w:r>
-    </w:p>
-    <w:p>
-      <w:pPr>
-        <w:rPr>
-          <w:i/>
-          <w:color w:val="0000FF"/>
-        </w:rPr>
-      </w:pPr>
-      <w:r>
-        <w:rPr>
-          <w:i/>
-          <w:color w:val="0000FF"/>
-        </w:rPr>
-        <w:t>…</w:t>
-      </w:r>
-    </w:p>
-    <w:p/>
-    <w:p>
-      <w:pPr>
-        <w:pStyle w:val="Heading2"/>
-      </w:pPr>
-      <w:r>
-        <w:t xml:space="preserve">Create a </w:t>
-      </w:r>
-      <w:r>
-        <w:rPr>
-          <w:i/>
-          <w:u w:val="single"/>
-        </w:rPr>
-        <w:t>vectorize</w:t>
-      </w:r>
-      <w:r>
-        <w:t xml:space="preserve"> function</w:t>
-      </w:r>
-    </w:p>
-    <w:p/>
-    <w:p>
-      <w:r>
-        <w:t xml:space="preserve">The function should: </w:t>
-      </w:r>
-    </w:p>
-    <w:p>
-      <w:pPr>
-        <w:pStyle w:val="ListParagraph"/>
-        <w:numPr>
-          <w:ilvl w:val="0"/>
-          <w:numId w:val="3"/>
-        </w:numPr>
-      </w:pPr>
-      <w:r>
-        <w:t xml:space="preserve">Take a string argument as the path to where the text data files are; </w:t>
-      </w:r>
-    </w:p>
-    <w:p>
-      <w:pPr>
-        <w:pStyle w:val="ListParagraph"/>
-        <w:numPr>
-          <w:ilvl w:val="0"/>
-          <w:numId w:val="3"/>
-        </w:numPr>
-      </w:pPr>
-      <w:r>
-        <w:t>Process all data files in the path and produces TF and IDF sta</w:t>
-      </w:r>
-      <w:r>
-        <w:t>ti</w:t>
-      </w:r>
-      <w:r>
-        <w:t>stics</w:t>
-      </w:r>
-      <w:r>
-        <w:t xml:space="preserve">; </w:t>
-      </w:r>
-    </w:p>
-    <w:p/>
-    <w:p>
-      <w:r>
-        <w:t xml:space="preserve">Here are steps in the function: </w:t>
-      </w:r>
-    </w:p>
-    <w:p>
-      <w:pPr>
-        <w:pStyle w:val="ListParagraph"/>
-        <w:numPr>
-          <w:ilvl w:val="0"/>
-          <w:numId w:val="3"/>
-        </w:numPr>
-      </w:pPr>
-      <w:r>
-        <w:t xml:space="preserve">Create a dictionary </w:t>
-      </w:r>
-      <w:r>
-        <w:t xml:space="preserve">variable </w:t>
-      </w:r>
-      <w:r>
-        <w:t xml:space="preserve">to keep track all unique words and their DF (document frequency); </w:t>
-      </w:r>
-    </w:p>
-    <w:p>
-      <w:pPr>
-        <w:pStyle w:val="ListParagraph"/>
-        <w:numPr>
-          <w:ilvl w:val="0"/>
-          <w:numId w:val="3"/>
-        </w:numPr>
-      </w:pPr>
-      <w:r>
-        <w:t xml:space="preserve">List all .txt files in the path argument; </w:t>
-      </w:r>
-    </w:p>
-    <w:p>
-      <w:pPr>
-        <w:pStyle w:val="ListParagraph"/>
-        <w:numPr>
-          <w:ilvl w:val="0"/>
-          <w:numId w:val="3"/>
-        </w:numPr>
-      </w:pPr>
-      <w:r>
-        <w:t xml:space="preserve">For each file: </w:t>
-      </w:r>
-    </w:p>
-    <w:p>
-      <w:pPr>
-        <w:pStyle w:val="ListParagraph"/>
-        <w:numPr>
-          <w:ilvl w:val="1"/>
-          <w:numId w:val="3"/>
-        </w:numPr>
-      </w:pPr>
-      <w:r>
-        <w:t xml:space="preserve">Create </w:t>
-      </w:r>
-      <w:r>
-        <w:t xml:space="preserve">a Document object (based on the Document class); </w:t>
-      </w:r>
-    </w:p>
-    <w:p>
-      <w:pPr>
-        <w:pStyle w:val="ListParagraph"/>
-        <w:numPr>
-          <w:ilvl w:val="1"/>
-          <w:numId w:val="3"/>
-        </w:numPr>
-      </w:pPr>
-      <w:r>
-        <w:t xml:space="preserve">Read the content (text lines) from the text file; </w:t>
-      </w:r>
-    </w:p>
-    <w:p>
-      <w:pPr>
-        <w:pStyle w:val="ListParagraph"/>
-        <w:numPr>
-          <w:ilvl w:val="1"/>
-          <w:numId w:val="3"/>
-        </w:numPr>
-      </w:pPr>
-      <w:r>
-        <w:t>Call the document object’s tokenize function to process the text content;</w:t>
-      </w:r>
-    </w:p>
-    <w:p>
-      <w:pPr>
-        <w:pStyle w:val="ListParagraph"/>
-        <w:numPr>
-          <w:ilvl w:val="1"/>
-          <w:numId w:val="3"/>
-        </w:numPr>
-      </w:pPr>
-      <w:r>
-        <w:t xml:space="preserve">Call the save_dictionary function to save the document’s dictionary with TF (term frequencies) to a file, where the filename should be </w:t>
-      </w:r>
-      <w:r>
-        <w:rPr>
-          <w:b/>
-          <w:u w:val="single"/>
-        </w:rPr>
-        <w:t>tf_DOCID.txt</w:t>
-      </w:r>
-      <w:r>
-        <w:t xml:space="preserve"> in the same path. </w:t>
-      </w:r>
-    </w:p>
-    <w:p>
-      <w:pPr>
-        <w:pStyle w:val="ListParagraph"/>
-        <w:numPr>
-          <w:ilvl w:val="2"/>
-          <w:numId w:val="3"/>
-        </w:numPr>
-      </w:pPr>
-      <w:r>
-        <w:t xml:space="preserve">For example, after processing 1.txt file, the data should be saved to </w:t>
-      </w:r>
-      <w:r>
-        <w:rPr>
-          <w:u w:val="single"/>
-        </w:rPr>
-        <w:t>tf_1.txt</w:t>
-      </w:r>
-      <w:r>
-        <w:t xml:space="preserve"> file in the same directory. </w:t>
-      </w:r>
-    </w:p>
-    <w:p>
-      <w:pPr>
-        <w:pStyle w:val="ListParagraph"/>
-        <w:numPr>
-          <w:ilvl w:val="1"/>
-          <w:numId w:val="3"/>
-        </w:numPr>
-      </w:pPr>
-      <w:r>
-        <w:t xml:space="preserve">Create a nested loop, and for each word in the document’s dictionary: </w:t>
-      </w:r>
-    </w:p>
-    <w:p>
-      <w:pPr>
-        <w:pStyle w:val="ListParagraph"/>
-        <w:numPr>
-          <w:ilvl w:val="2"/>
-          <w:numId w:val="3"/>
-        </w:numPr>
-      </w:pPr>
-      <w:r>
-        <w:t>If it does not appear in the dictionary for DF</w:t>
-      </w:r>
-      <w:r>
-        <w:t xml:space="preserve">, then add the word to the DF dictionary; </w:t>
-      </w:r>
-    </w:p>
-    <w:p>
-      <w:pPr>
-        <w:pStyle w:val="ListParagraph"/>
-        <w:numPr>
-          <w:ilvl w:val="2"/>
-          <w:numId w:val="3"/>
-        </w:numPr>
-      </w:pPr>
-      <w:r>
-        <w:t xml:space="preserve">If it is already in the DF dictionary, increment its DF value by adding 1 to itself; </w:t>
-      </w:r>
-    </w:p>
-    <w:p>
-      <w:pPr>
-        <w:pStyle w:val="ListParagraph"/>
-        <w:numPr>
-          <w:ilvl w:val="0"/>
-          <w:numId w:val="3"/>
-        </w:numPr>
-      </w:pPr>
-      <w:r>
-        <w:t>After al</w:t>
-      </w:r>
-      <w:r>
-        <w:t xml:space="preserve">l files are processed, call the save_dictionary function again to save </w:t>
-      </w:r>
-      <w:r>
-        <w:t xml:space="preserve">the DF dictionary to a file named </w:t>
-      </w:r>
-      <w:r>
-        <w:rPr>
-          <w:b/>
-          <w:u w:val="single"/>
-        </w:rPr>
-        <w:t>df.txt</w:t>
-      </w:r>
-      <w:r>
-        <w:t xml:space="preserve"> in the same path with the input text files. </w:t>
-      </w:r>
-      <w:r>
-        <w:t xml:space="preserve"> </w:t>
-      </w:r>
-    </w:p>
-    <w:p/>
-    <w:p>
-      <w:pPr>
-        <w:pStyle w:val="Heading2"/>
-      </w:pPr>
-      <w:r>
-        <w:t xml:space="preserve">Bonus: </w:t>
-      </w:r>
-    </w:p>
-    <w:p/>
-    <w:p>
       <w:r>
         <w:t>Compute pair-wise cosine similarities among the documents usi</w:t>
       </w:r>
       <w:r>
-        <w:t xml:space="preserve">ng Term Frequency (TF) weights, and save the results to a file. </w:t>
+        <w:t xml:space="preserve">ng Term Frequency (TF) </w:t>
+      </w:r>
+      <w:proofErr w:type="gramStart"/>
+      <w:r>
+        <w:t>weights, and</w:t>
+      </w:r>
+      <w:proofErr w:type="gramEnd"/>
+      <w:r>
+        <w:t xml:space="preserve"> save the results to a file. </w:t>
       </w:r>
     </w:p>
     <w:p/>
@@ -621,7 +685,7 @@
 </file>
 
 <file path=word/endnotes.xml><?xml version="1.0" encoding="utf-8"?>
-<w:endnotes xmlns:wpc="http://schemas.microsoft.com/office/word/2010/wordprocessingCanvas" xmlns:cx="http://schemas.microsoft.com/office/drawing/2014/chartex" xmlns:cx1="http://schemas.microsoft.com/office/drawing/2015/9/8/chartex" xmlns:cx2="http://schemas.microsoft.com/office/drawing/2015/10/21/chartex" xmlns:mc="http://schemas.openxmlformats.org/markup-compatibility/2006" xmlns:o="urn:schemas-microsoft-com:office:office" xmlns:r="http://schemas.openxmlformats.org/officeDocument/2006/relationships" xmlns:m="http://schemas.openxmlformats.org/officeDocument/2006/math" xmlns:v="urn:schemas-microsoft-com:vml" xmlns:wp14="http://schemas.microsoft.com/office/word/2010/wordprocessingDrawing" xmlns:wp="http://schemas.openxmlformats.org/drawingml/2006/wordprocessingDrawing" xmlns:w10="urn:schemas-microsoft-com:office:word" xmlns:w="http://schemas.openxmlformats.org/wordprocessingml/2006/main" xmlns:w14="http://schemas.microsoft.com/office/word/2010/wordml" xmlns:w15="http://schemas.microsoft.com/office/word/2012/wordml" xmlns:w16se="http://schemas.microsoft.com/office/word/2015/wordml/symex" xmlns:wpg="http://schemas.microsoft.com/office/word/2010/wordprocessingGroup" xmlns:wpi="http://schemas.microsoft.com/office/word/2010/wordprocessingInk" xmlns:wne="http://schemas.microsoft.com/office/word/2006/wordml" xmlns:wps="http://schemas.microsoft.com/office/word/2010/wordprocessingShape" mc:Ignorable="w14 w15 w16se wp14">
+<w:endnotes xmlns:wpc="http://schemas.microsoft.com/office/word/2010/wordprocessingCanvas" xmlns:cx="http://schemas.microsoft.com/office/drawing/2014/chartex" xmlns:cx1="http://schemas.microsoft.com/office/drawing/2015/9/8/chartex" xmlns:cx2="http://schemas.microsoft.com/office/drawing/2015/10/21/chartex" xmlns:cx3="http://schemas.microsoft.com/office/drawing/2016/5/9/chartex" xmlns:cx4="http://schemas.microsoft.com/office/drawing/2016/5/10/chartex" xmlns:cx5="http://schemas.microsoft.com/office/drawing/2016/5/11/chartex" xmlns:cx6="http://schemas.microsoft.com/office/drawing/2016/5/12/chartex" xmlns:cx7="http://schemas.microsoft.com/office/drawing/2016/5/13/chartex" xmlns:cx8="http://schemas.microsoft.com/office/drawing/2016/5/14/chartex" xmlns:mc="http://schemas.openxmlformats.org/markup-compatibility/2006" xmlns:aink="http://schemas.microsoft.com/office/drawing/2016/ink" xmlns:am3d="http://schemas.microsoft.com/office/drawing/2017/model3d" xmlns:o="urn:schemas-microsoft-com:office:office" xmlns:r="http://schemas.openxmlformats.org/officeDocument/2006/relationships" xmlns:m="http://schemas.openxmlformats.org/officeDocument/2006/math" xmlns:v="urn:schemas-microsoft-com:vml" xmlns:wp14="http://schemas.microsoft.com/office/word/2010/wordprocessingDrawing" xmlns:wp="http://schemas.openxmlformats.org/drawingml/2006/wordprocessingDrawing" xmlns:w10="urn:schemas-microsoft-com:office:word" xmlns:w="http://schemas.openxmlformats.org/wordprocessingml/2006/main" xmlns:w14="http://schemas.microsoft.com/office/word/2010/wordml" xmlns:w15="http://schemas.microsoft.com/office/word/2012/wordml" xmlns:w16cid="http://schemas.microsoft.com/office/word/2016/wordml/cid" xmlns:w16se="http://schemas.microsoft.com/office/word/2015/wordml/symex" xmlns:wpg="http://schemas.microsoft.com/office/word/2010/wordprocessingGroup" xmlns:wpi="http://schemas.microsoft.com/office/word/2010/wordprocessingInk" xmlns:wne="http://schemas.microsoft.com/office/word/2006/wordml" xmlns:wps="http://schemas.microsoft.com/office/word/2010/wordprocessingShape" mc:Ignorable="w14 w15 w16se w16cid wp14">
   <w:endnote w:type="separator" w:id="-1">
     <w:p>
       <w:r>
@@ -640,7 +704,7 @@
 </file>
 
 <file path=word/footnotes.xml><?xml version="1.0" encoding="utf-8"?>
-<w:footnotes xmlns:wpc="http://schemas.microsoft.com/office/word/2010/wordprocessingCanvas" xmlns:cx="http://schemas.microsoft.com/office/drawing/2014/chartex" xmlns:cx1="http://schemas.microsoft.com/office/drawing/2015/9/8/chartex" xmlns:cx2="http://schemas.microsoft.com/office/drawing/2015/10/21/chartex" xmlns:mc="http://schemas.openxmlformats.org/markup-compatibility/2006" xmlns:o="urn:schemas-microsoft-com:office:office" xmlns:r="http://schemas.openxmlformats.org/officeDocument/2006/relationships" xmlns:m="http://schemas.openxmlformats.org/officeDocument/2006/math" xmlns:v="urn:schemas-microsoft-com:vml" xmlns:wp14="http://schemas.microsoft.com/office/word/2010/wordprocessingDrawing" xmlns:wp="http://schemas.openxmlformats.org/drawingml/2006/wordprocessingDrawing" xmlns:w10="urn:schemas-microsoft-com:office:word" xmlns:w="http://schemas.openxmlformats.org/wordprocessingml/2006/main" xmlns:w14="http://schemas.microsoft.com/office/word/2010/wordml" xmlns:w15="http://schemas.microsoft.com/office/word/2012/wordml" xmlns:w16se="http://schemas.microsoft.com/office/word/2015/wordml/symex" xmlns:wpg="http://schemas.microsoft.com/office/word/2010/wordprocessingGroup" xmlns:wpi="http://schemas.microsoft.com/office/word/2010/wordprocessingInk" xmlns:wne="http://schemas.microsoft.com/office/word/2006/wordml" xmlns:wps="http://schemas.microsoft.com/office/word/2010/wordprocessingShape" mc:Ignorable="w14 w15 w16se wp14">
+<w:footnotes xmlns:wpc="http://schemas.microsoft.com/office/word/2010/wordprocessingCanvas" xmlns:cx="http://schemas.microsoft.com/office/drawing/2014/chartex" xmlns:cx1="http://schemas.microsoft.com/office/drawing/2015/9/8/chartex" xmlns:cx2="http://schemas.microsoft.com/office/drawing/2015/10/21/chartex" xmlns:cx3="http://schemas.microsoft.com/office/drawing/2016/5/9/chartex" xmlns:cx4="http://schemas.microsoft.com/office/drawing/2016/5/10/chartex" xmlns:cx5="http://schemas.microsoft.com/office/drawing/2016/5/11/chartex" xmlns:cx6="http://schemas.microsoft.com/office/drawing/2016/5/12/chartex" xmlns:cx7="http://schemas.microsoft.com/office/drawing/2016/5/13/chartex" xmlns:cx8="http://schemas.microsoft.com/office/drawing/2016/5/14/chartex" xmlns:mc="http://schemas.openxmlformats.org/markup-compatibility/2006" xmlns:aink="http://schemas.microsoft.com/office/drawing/2016/ink" xmlns:am3d="http://schemas.microsoft.com/office/drawing/2017/model3d" xmlns:o="urn:schemas-microsoft-com:office:office" xmlns:r="http://schemas.openxmlformats.org/officeDocument/2006/relationships" xmlns:m="http://schemas.openxmlformats.org/officeDocument/2006/math" xmlns:v="urn:schemas-microsoft-com:vml" xmlns:wp14="http://schemas.microsoft.com/office/word/2010/wordprocessingDrawing" xmlns:wp="http://schemas.openxmlformats.org/drawingml/2006/wordprocessingDrawing" xmlns:w10="urn:schemas-microsoft-com:office:word" xmlns:w="http://schemas.openxmlformats.org/wordprocessingml/2006/main" xmlns:w14="http://schemas.microsoft.com/office/word/2010/wordml" xmlns:w15="http://schemas.microsoft.com/office/word/2012/wordml" xmlns:w16cid="http://schemas.microsoft.com/office/word/2016/wordml/cid" xmlns:w16se="http://schemas.microsoft.com/office/word/2015/wordml/symex" xmlns:wpg="http://schemas.microsoft.com/office/word/2010/wordprocessingGroup" xmlns:wpi="http://schemas.microsoft.com/office/word/2010/wordprocessingInk" xmlns:wne="http://schemas.microsoft.com/office/word/2006/wordml" xmlns:wps="http://schemas.microsoft.com/office/word/2010/wordprocessingShape" mc:Ignorable="w14 w15 w16se w16cid wp14">
   <w:footnote w:type="separator" w:id="-1">
     <w:p>
       <w:r>
@@ -659,7 +723,7 @@
 </file>
 
 <file path=word/numbering.xml><?xml version="1.0" encoding="utf-8"?>
-<w:numbering xmlns:wpc="http://schemas.microsoft.com/office/word/2010/wordprocessingCanvas" xmlns:cx="http://schemas.microsoft.com/office/drawing/2014/chartex" xmlns:cx1="http://schemas.microsoft.com/office/drawing/2015/9/8/chartex" xmlns:cx2="http://schemas.microsoft.com/office/drawing/2015/10/21/chartex" xmlns:mc="http://schemas.openxmlformats.org/markup-compatibility/2006" xmlns:o="urn:schemas-microsoft-com:office:office" xmlns:r="http://schemas.openxmlformats.org/officeDocument/2006/relationships" xmlns:m="http://schemas.openxmlformats.org/officeDocument/2006/math" xmlns:v="urn:schemas-microsoft-com:vml" xmlns:wp14="http://schemas.microsoft.com/office/word/2010/wordprocessingDrawing" xmlns:wp="http://schemas.openxmlformats.org/drawingml/2006/wordprocessingDrawing" xmlns:w10="urn:schemas-microsoft-com:office:word" xmlns:w="http://schemas.openxmlformats.org/wordprocessingml/2006/main" xmlns:w14="http://schemas.microsoft.com/office/word/2010/wordml" xmlns:w15="http://schemas.microsoft.com/office/word/2012/wordml" xmlns:w16se="http://schemas.microsoft.com/office/word/2015/wordml/symex" xmlns:wpg="http://schemas.microsoft.com/office/word/2010/wordprocessingGroup" xmlns:wpi="http://schemas.microsoft.com/office/word/2010/wordprocessingInk" xmlns:wne="http://schemas.microsoft.com/office/word/2006/wordml" xmlns:wps="http://schemas.microsoft.com/office/word/2010/wordprocessingShape" mc:Ignorable="w14 w15 w16se wp14">
+<w:numbering xmlns:wpc="http://schemas.microsoft.com/office/word/2010/wordprocessingCanvas" xmlns:cx="http://schemas.microsoft.com/office/drawing/2014/chartex" xmlns:cx1="http://schemas.microsoft.com/office/drawing/2015/9/8/chartex" xmlns:cx2="http://schemas.microsoft.com/office/drawing/2015/10/21/chartex" xmlns:cx3="http://schemas.microsoft.com/office/drawing/2016/5/9/chartex" xmlns:cx4="http://schemas.microsoft.com/office/drawing/2016/5/10/chartex" xmlns:cx5="http://schemas.microsoft.com/office/drawing/2016/5/11/chartex" xmlns:cx6="http://schemas.microsoft.com/office/drawing/2016/5/12/chartex" xmlns:cx7="http://schemas.microsoft.com/office/drawing/2016/5/13/chartex" xmlns:cx8="http://schemas.microsoft.com/office/drawing/2016/5/14/chartex" xmlns:mc="http://schemas.openxmlformats.org/markup-compatibility/2006" xmlns:aink="http://schemas.microsoft.com/office/drawing/2016/ink" xmlns:am3d="http://schemas.microsoft.com/office/drawing/2017/model3d" xmlns:o="urn:schemas-microsoft-com:office:office" xmlns:r="http://schemas.openxmlformats.org/officeDocument/2006/relationships" xmlns:m="http://schemas.openxmlformats.org/officeDocument/2006/math" xmlns:v="urn:schemas-microsoft-com:vml" xmlns:wp14="http://schemas.microsoft.com/office/word/2010/wordprocessingDrawing" xmlns:wp="http://schemas.openxmlformats.org/drawingml/2006/wordprocessingDrawing" xmlns:w10="urn:schemas-microsoft-com:office:word" xmlns:w="http://schemas.openxmlformats.org/wordprocessingml/2006/main" xmlns:w14="http://schemas.microsoft.com/office/word/2010/wordml" xmlns:w15="http://schemas.microsoft.com/office/word/2012/wordml" xmlns:w16cid="http://schemas.microsoft.com/office/word/2016/wordml/cid" xmlns:w16se="http://schemas.microsoft.com/office/word/2015/wordml/symex" xmlns:wpg="http://schemas.microsoft.com/office/word/2010/wordprocessingGroup" xmlns:wpi="http://schemas.microsoft.com/office/word/2010/wordprocessingInk" xmlns:wne="http://schemas.microsoft.com/office/word/2006/wordml" xmlns:wps="http://schemas.microsoft.com/office/word/2010/wordprocessingShape" mc:Ignorable="w14 w15 w16se w16cid wp14">
   <w:abstractNum w:abstractNumId="0" w15:restartNumberingAfterBreak="0">
     <w:nsid w:val="31F37DD3"/>
     <w:multiLevelType w:val="hybridMultilevel"/>
@@ -988,7 +1052,7 @@
 </file>
 
 <file path=word/styles.xml><?xml version="1.0" encoding="utf-8"?>
-<w:styles xmlns:mc="http://schemas.openxmlformats.org/markup-compatibility/2006" xmlns:r="http://schemas.openxmlformats.org/officeDocument/2006/relationships" xmlns:w="http://schemas.openxmlformats.org/wordprocessingml/2006/main" xmlns:w14="http://schemas.microsoft.com/office/word/2010/wordml" xmlns:w15="http://schemas.microsoft.com/office/word/2012/wordml" xmlns:w16se="http://schemas.microsoft.com/office/word/2015/wordml/symex" mc:Ignorable="w14 w15 w16se">
+<w:styles xmlns:mc="http://schemas.openxmlformats.org/markup-compatibility/2006" xmlns:r="http://schemas.openxmlformats.org/officeDocument/2006/relationships" xmlns:w="http://schemas.openxmlformats.org/wordprocessingml/2006/main" xmlns:w14="http://schemas.microsoft.com/office/word/2010/wordml" xmlns:w15="http://schemas.microsoft.com/office/word/2012/wordml" xmlns:w16cid="http://schemas.microsoft.com/office/word/2016/wordml/cid" xmlns:w16se="http://schemas.microsoft.com/office/word/2015/wordml/symex" mc:Ignorable="w14 w15 w16se w16cid">
   <w:docDefaults>
     <w:rPrDefault>
       <w:rPr>
@@ -1000,7 +1064,7 @@
     </w:rPrDefault>
     <w:pPrDefault/>
   </w:docDefaults>
-  <w:latentStyles w:defLockedState="0" w:defUIPriority="99" w:defSemiHidden="0" w:defUnhideWhenUsed="0" w:defQFormat="0" w:count="372">
+  <w:latentStyles w:defLockedState="0" w:defUIPriority="99" w:defSemiHidden="0" w:defUnhideWhenUsed="0" w:defQFormat="0" w:count="376">
     <w:lsdException w:name="Normal" w:uiPriority="0" w:qFormat="1"/>
     <w:lsdException w:name="heading 1" w:uiPriority="9" w:qFormat="1"/>
     <w:lsdException w:name="heading 2" w:semiHidden="1" w:uiPriority="9" w:unhideWhenUsed="1" w:qFormat="1"/>
@@ -1106,7 +1170,6 @@
     <w:lsdException w:name="HTML Sample" w:semiHidden="1" w:unhideWhenUsed="1"/>
     <w:lsdException w:name="HTML Typewriter" w:semiHidden="1" w:unhideWhenUsed="1"/>
     <w:lsdException w:name="HTML Variable" w:semiHidden="1" w:unhideWhenUsed="1"/>
-    <w:lsdException w:name="Normal Table" w:semiHidden="1" w:unhideWhenUsed="1"/>
     <w:lsdException w:name="annotation subject" w:semiHidden="1" w:unhideWhenUsed="1"/>
     <w:lsdException w:name="No List" w:semiHidden="1" w:unhideWhenUsed="1"/>
     <w:lsdException w:name="Outline List 1" w:semiHidden="1" w:unhideWhenUsed="1"/>
@@ -1150,10 +1213,8 @@
     <w:lsdException w:name="Table Elegant" w:semiHidden="1" w:unhideWhenUsed="1"/>
     <w:lsdException w:name="Table Professional" w:semiHidden="1" w:unhideWhenUsed="1"/>
     <w:lsdException w:name="Table Subtle 1" w:semiHidden="1" w:unhideWhenUsed="1"/>
-    <w:lsdException w:name="Table Subtle 2" w:semiHidden="1" w:unhideWhenUsed="1"/>
     <w:lsdException w:name="Table Web 1" w:semiHidden="1" w:unhideWhenUsed="1"/>
     <w:lsdException w:name="Table Web 2" w:semiHidden="1" w:unhideWhenUsed="1"/>
-    <w:lsdException w:name="Table Web 3" w:semiHidden="1" w:unhideWhenUsed="1"/>
     <w:lsdException w:name="Balloon Text" w:semiHidden="1" w:unhideWhenUsed="1"/>
     <w:lsdException w:name="Table Grid" w:uiPriority="59"/>
     <w:lsdException w:name="Table Theme" w:semiHidden="1" w:unhideWhenUsed="1"/>
@@ -1268,7 +1329,6 @@
     <w:lsdException w:name="Book Title" w:uiPriority="33" w:qFormat="1"/>
     <w:lsdException w:name="Bibliography" w:semiHidden="1" w:uiPriority="37" w:unhideWhenUsed="1"/>
     <w:lsdException w:name="TOC Heading" w:semiHidden="1" w:uiPriority="39" w:unhideWhenUsed="1" w:qFormat="1"/>
-    <w:lsdException w:name="Grid Table 3" w:semiHidden="1" w:unhideWhenUsed="1"/>
     <w:lsdException w:name="Grid Table 4" w:uiPriority="49"/>
     <w:lsdException w:name="Grid Table 5 Dark" w:uiPriority="50"/>
     <w:lsdException w:name="Grid Table 6 Colorful" w:uiPriority="51"/>
@@ -1365,6 +1425,10 @@
     <w:lsdException w:name="List Table 6 Colorful Accent 6" w:uiPriority="51"/>
     <w:lsdException w:name="List Table 7 Colorful Accent 6" w:uiPriority="52"/>
     <w:lsdException w:name="Mention" w:semiHidden="1" w:unhideWhenUsed="1"/>
+    <w:lsdException w:name="Smart Hyperlink" w:semiHidden="1" w:unhideWhenUsed="1"/>
+    <w:lsdException w:name="Hashtag" w:semiHidden="1" w:unhideWhenUsed="1"/>
+    <w:lsdException w:name="Unresolved Mention" w:semiHidden="1" w:unhideWhenUsed="1"/>
+    <w:lsdException w:name="Smart Link" w:semiHidden="1" w:unhideWhenUsed="1"/>
   </w:latentStyles>
   <w:style w:type="paragraph" w:default="1" w:styleId="Normal">
     <w:name w:val="Normal"/>
@@ -1906,7 +1970,7 @@
 </file>
 
 <file path=customXml/itemProps1.xml><?xml version="1.0" encoding="utf-8"?>
-<ds:datastoreItem xmlns:ds="http://schemas.openxmlformats.org/officeDocument/2006/customXml" ds:itemID="{88A4B89C-2DC2-4E7F-96E3-27F50BBFBEF3}">
+<ds:datastoreItem xmlns:ds="http://schemas.openxmlformats.org/officeDocument/2006/customXml" ds:itemID="{768F0230-E381-F541-89D4-73C78A6FA725}">
   <ds:schemaRefs>
     <ds:schemaRef ds:uri="http://schemas.openxmlformats.org/officeDocument/2006/bibliography"/>
   </ds:schemaRefs>

</xml_diff>